<commit_message>
Sprint plan 2 initial hour estimates
</commit_message>
<xml_diff>
--- a/Release & Sprint Plan + User Stories/Sprint 2 Plan.docx
+++ b/Release & Sprint Plan + User Stories/Sprint 2 Plan.docx
@@ -17,8 +17,6 @@
           <w:lang w:eastAsia="en-AU"/>
         </w:rPr>
       </w:pPr>
-      <w:bookmarkStart w:id="0" w:name="_GoBack"/>
-      <w:bookmarkEnd w:id="0"/>
       <w:r>
         <w:rPr>
           <w:rFonts w:ascii="Calibri" w:eastAsia="Times New Roman" w:hAnsi="Calibri" w:cs="Arial"/>
@@ -47,7 +45,16 @@
           <w:sz w:val="24"/>
           <w:lang w:eastAsia="en-AU"/>
         </w:rPr>
-        <w:t>Total Story Points: 32</w:t>
+        <w:t xml:space="preserve">Total Story Points: </w:t>
+      </w:r>
+      <w:r>
+        <w:rPr>
+          <w:rFonts w:ascii="Calibri" w:eastAsia="Times New Roman" w:hAnsi="Calibri" w:cs="Arial"/>
+          <w:b/>
+          <w:sz w:val="24"/>
+          <w:lang w:eastAsia="en-AU"/>
+        </w:rPr>
+        <w:t>32</w:t>
       </w:r>
       <w:r>
         <w:rPr>
@@ -56,8 +63,19 @@
           <w:lang w:eastAsia="en-AU"/>
         </w:rPr>
         <w:tab/>
-        <w:t>Total Hours: X</w:t>
+        <w:t xml:space="preserve">Total Hours: </w:t>
       </w:r>
+      <w:r>
+        <w:rPr>
+          <w:rFonts w:ascii="Calibri" w:eastAsia="Times New Roman" w:hAnsi="Calibri" w:cs="Arial"/>
+          <w:b/>
+          <w:sz w:val="24"/>
+          <w:lang w:eastAsia="en-AU"/>
+        </w:rPr>
+        <w:t>202</w:t>
+      </w:r>
+      <w:bookmarkStart w:id="0" w:name="_GoBack"/>
+      <w:bookmarkEnd w:id="0"/>
     </w:p>
     <w:p>
       <w:pPr>
@@ -84,6 +102,7 @@
       <w:r>
         <w:rPr>
           <w:rFonts w:ascii="Calibri" w:eastAsia="Times New Roman" w:hAnsi="Calibri" w:cs="Arial"/>
+          <w:b/>
           <w:i/>
           <w:sz w:val="24"/>
           <w:lang w:eastAsia="en-AU"/>
@@ -279,6 +298,12 @@
                 <w:rFonts w:ascii="Calibri" w:hAnsi="Calibri" w:cs="Arial"/>
               </w:rPr>
             </w:pPr>
+            <w:r>
+              <w:rPr>
+                <w:rFonts w:ascii="Calibri" w:hAnsi="Calibri" w:cs="Arial"/>
+              </w:rPr>
+              <w:t>4</w:t>
+            </w:r>
           </w:p>
         </w:tc>
         <w:tc>
@@ -345,6 +370,12 @@
                 <w:rFonts w:ascii="Calibri" w:hAnsi="Calibri" w:cs="Arial"/>
               </w:rPr>
             </w:pPr>
+            <w:r>
+              <w:rPr>
+                <w:rFonts w:ascii="Calibri" w:hAnsi="Calibri" w:cs="Arial"/>
+              </w:rPr>
+              <w:t>8</w:t>
+            </w:r>
           </w:p>
         </w:tc>
         <w:tc>
@@ -414,6 +445,12 @@
                 <w:rFonts w:ascii="Calibri" w:hAnsi="Calibri" w:cs="Arial"/>
               </w:rPr>
             </w:pPr>
+            <w:r>
+              <w:rPr>
+                <w:rFonts w:ascii="Calibri" w:hAnsi="Calibri" w:cs="Arial"/>
+              </w:rPr>
+              <w:t>2</w:t>
+            </w:r>
           </w:p>
         </w:tc>
         <w:tc>
@@ -480,6 +517,12 @@
                 <w:rFonts w:ascii="Calibri" w:hAnsi="Calibri" w:cs="Arial"/>
               </w:rPr>
             </w:pPr>
+            <w:r>
+              <w:rPr>
+                <w:rFonts w:ascii="Calibri" w:hAnsi="Calibri" w:cs="Arial"/>
+              </w:rPr>
+              <w:t>8</w:t>
+            </w:r>
           </w:p>
         </w:tc>
         <w:tc>
@@ -549,6 +592,12 @@
                 <w:rFonts w:ascii="Calibri" w:hAnsi="Calibri" w:cs="Arial"/>
               </w:rPr>
             </w:pPr>
+            <w:r>
+              <w:rPr>
+                <w:rFonts w:ascii="Calibri" w:hAnsi="Calibri" w:cs="Arial"/>
+              </w:rPr>
+              <w:t>2</w:t>
+            </w:r>
           </w:p>
         </w:tc>
         <w:tc>
@@ -626,6 +675,13 @@
                 <w:rFonts w:ascii="Calibri" w:hAnsi="Calibri" w:cs="Arial"/>
               </w:rPr>
             </w:pPr>
+            <w:r>
+              <w:rPr>
+                <w:rFonts w:ascii="Calibri" w:hAnsi="Calibri" w:cs="Arial"/>
+                <w:b/>
+              </w:rPr>
+              <w:t>24</w:t>
+            </w:r>
           </w:p>
         </w:tc>
         <w:tc>
@@ -813,6 +869,12 @@
                 <w:rFonts w:ascii="Calibri" w:hAnsi="Calibri" w:cs="Arial"/>
               </w:rPr>
             </w:pPr>
+            <w:r>
+              <w:rPr>
+                <w:rFonts w:ascii="Calibri" w:hAnsi="Calibri" w:cs="Arial"/>
+              </w:rPr>
+              <w:t>4</w:t>
+            </w:r>
           </w:p>
         </w:tc>
         <w:tc>
@@ -879,6 +941,12 @@
                 <w:rFonts w:ascii="Calibri" w:hAnsi="Calibri" w:cs="Arial"/>
               </w:rPr>
             </w:pPr>
+            <w:r>
+              <w:rPr>
+                <w:rFonts w:ascii="Calibri" w:hAnsi="Calibri" w:cs="Arial"/>
+              </w:rPr>
+              <w:t>8</w:t>
+            </w:r>
           </w:p>
         </w:tc>
         <w:tc>
@@ -948,6 +1016,12 @@
                 <w:rFonts w:ascii="Calibri" w:hAnsi="Calibri" w:cs="Arial"/>
               </w:rPr>
             </w:pPr>
+            <w:r>
+              <w:rPr>
+                <w:rFonts w:ascii="Calibri" w:hAnsi="Calibri" w:cs="Arial"/>
+              </w:rPr>
+              <w:t>4</w:t>
+            </w:r>
           </w:p>
         </w:tc>
         <w:tc>
@@ -1014,6 +1088,12 @@
                 <w:rFonts w:ascii="Calibri" w:hAnsi="Calibri" w:cs="Arial"/>
               </w:rPr>
             </w:pPr>
+            <w:r>
+              <w:rPr>
+                <w:rFonts w:ascii="Calibri" w:hAnsi="Calibri" w:cs="Arial"/>
+              </w:rPr>
+              <w:t>8</w:t>
+            </w:r>
           </w:p>
         </w:tc>
         <w:tc>
@@ -1083,6 +1163,12 @@
                 <w:rFonts w:ascii="Calibri" w:hAnsi="Calibri" w:cs="Arial"/>
               </w:rPr>
             </w:pPr>
+            <w:r>
+              <w:rPr>
+                <w:rFonts w:ascii="Calibri" w:hAnsi="Calibri" w:cs="Arial"/>
+              </w:rPr>
+              <w:t>4</w:t>
+            </w:r>
           </w:p>
         </w:tc>
         <w:tc>
@@ -1158,8 +1244,16 @@
               <w:cnfStyle w:val="000000000000" w:firstRow="0" w:lastRow="0" w:firstColumn="0" w:lastColumn="0" w:oddVBand="0" w:evenVBand="0" w:oddHBand="0" w:evenHBand="0" w:firstRowFirstColumn="0" w:firstRowLastColumn="0" w:lastRowFirstColumn="0" w:lastRowLastColumn="0"/>
               <w:rPr>
                 <w:rFonts w:ascii="Calibri" w:hAnsi="Calibri" w:cs="Arial"/>
-              </w:rPr>
-            </w:pPr>
+                <w:b/>
+              </w:rPr>
+            </w:pPr>
+            <w:r>
+              <w:rPr>
+                <w:rFonts w:ascii="Calibri" w:hAnsi="Calibri" w:cs="Arial"/>
+                <w:b/>
+              </w:rPr>
+              <w:t>28</w:t>
+            </w:r>
           </w:p>
         </w:tc>
         <w:tc>
@@ -1198,25 +1292,7 @@
           <w:sz w:val="24"/>
           <w:lang w:eastAsia="en-AU"/>
         </w:rPr>
-        <w:t>S20</w:t>
-      </w:r>
-      <w:r>
-        <w:rPr>
-          <w:rFonts w:ascii="Calibri" w:eastAsia="Times New Roman" w:hAnsi="Calibri" w:cs="Arial"/>
-          <w:b/>
-          <w:sz w:val="24"/>
-          <w:lang w:eastAsia="en-AU"/>
-        </w:rPr>
-        <w:t xml:space="preserve">: </w:t>
-      </w:r>
-      <w:r>
-        <w:rPr>
-          <w:rFonts w:ascii="Calibri" w:eastAsia="Times New Roman" w:hAnsi="Calibri" w:cs="Arial"/>
-          <w:b/>
-          <w:sz w:val="24"/>
-          <w:lang w:eastAsia="en-AU"/>
-        </w:rPr>
-        <w:t>Individual Items page</w:t>
+        <w:t>S20: Individual Items page</w:t>
       </w:r>
     </w:p>
     <w:tbl>
@@ -1365,6 +1441,12 @@
                 <w:rFonts w:ascii="Calibri" w:hAnsi="Calibri" w:cs="Arial"/>
               </w:rPr>
             </w:pPr>
+            <w:r>
+              <w:rPr>
+                <w:rFonts w:ascii="Calibri" w:hAnsi="Calibri" w:cs="Arial"/>
+              </w:rPr>
+              <w:t>4</w:t>
+            </w:r>
           </w:p>
         </w:tc>
         <w:tc>
@@ -1431,6 +1513,12 @@
                 <w:rFonts w:ascii="Calibri" w:hAnsi="Calibri" w:cs="Arial"/>
               </w:rPr>
             </w:pPr>
+            <w:r>
+              <w:rPr>
+                <w:rFonts w:ascii="Calibri" w:hAnsi="Calibri" w:cs="Arial"/>
+              </w:rPr>
+              <w:t>12</w:t>
+            </w:r>
           </w:p>
         </w:tc>
         <w:tc>
@@ -1500,6 +1588,12 @@
                 <w:rFonts w:ascii="Calibri" w:hAnsi="Calibri" w:cs="Arial"/>
               </w:rPr>
             </w:pPr>
+            <w:r>
+              <w:rPr>
+                <w:rFonts w:ascii="Calibri" w:hAnsi="Calibri" w:cs="Arial"/>
+              </w:rPr>
+              <w:t>8</w:t>
+            </w:r>
           </w:p>
         </w:tc>
         <w:tc>
@@ -1566,6 +1660,12 @@
                 <w:rFonts w:ascii="Calibri" w:hAnsi="Calibri" w:cs="Arial"/>
               </w:rPr>
             </w:pPr>
+            <w:r>
+              <w:rPr>
+                <w:rFonts w:ascii="Calibri" w:hAnsi="Calibri" w:cs="Arial"/>
+              </w:rPr>
+              <w:t>8</w:t>
+            </w:r>
           </w:p>
         </w:tc>
         <w:tc>
@@ -1635,6 +1735,12 @@
                 <w:rFonts w:ascii="Calibri" w:hAnsi="Calibri" w:cs="Arial"/>
               </w:rPr>
             </w:pPr>
+            <w:r>
+              <w:rPr>
+                <w:rFonts w:ascii="Calibri" w:hAnsi="Calibri" w:cs="Arial"/>
+              </w:rPr>
+              <w:t>2</w:t>
+            </w:r>
           </w:p>
         </w:tc>
         <w:tc>
@@ -1710,8 +1816,16 @@
               <w:cnfStyle w:val="000000000000" w:firstRow="0" w:lastRow="0" w:firstColumn="0" w:lastColumn="0" w:oddVBand="0" w:evenVBand="0" w:oddHBand="0" w:evenHBand="0" w:firstRowFirstColumn="0" w:firstRowLastColumn="0" w:lastRowFirstColumn="0" w:lastRowLastColumn="0"/>
               <w:rPr>
                 <w:rFonts w:ascii="Calibri" w:hAnsi="Calibri" w:cs="Arial"/>
-              </w:rPr>
-            </w:pPr>
+                <w:b/>
+              </w:rPr>
+            </w:pPr>
+            <w:r>
+              <w:rPr>
+                <w:rFonts w:ascii="Calibri" w:hAnsi="Calibri" w:cs="Arial"/>
+                <w:b/>
+              </w:rPr>
+              <w:t>34</w:t>
+            </w:r>
           </w:p>
         </w:tc>
         <w:tc>
@@ -1786,25 +1900,7 @@
           <w:lang w:eastAsia="en-AU"/>
         </w:rPr>
         <w:lastRenderedPageBreak/>
-        <w:t>S16</w:t>
-      </w:r>
-      <w:r>
-        <w:rPr>
-          <w:rFonts w:ascii="Calibri" w:eastAsia="Times New Roman" w:hAnsi="Calibri" w:cs="Arial"/>
-          <w:b/>
-          <w:sz w:val="24"/>
-          <w:lang w:eastAsia="en-AU"/>
-        </w:rPr>
-        <w:t xml:space="preserve">: </w:t>
-      </w:r>
-      <w:r>
-        <w:rPr>
-          <w:rFonts w:ascii="Calibri" w:eastAsia="Times New Roman" w:hAnsi="Calibri" w:cs="Arial"/>
-          <w:b/>
-          <w:sz w:val="24"/>
-          <w:lang w:eastAsia="en-AU"/>
-        </w:rPr>
-        <w:t>Item search</w:t>
+        <w:t>S16: Item search</w:t>
       </w:r>
     </w:p>
     <w:tbl>
@@ -1953,6 +2049,12 @@
                 <w:rFonts w:ascii="Calibri" w:hAnsi="Calibri" w:cs="Arial"/>
               </w:rPr>
             </w:pPr>
+            <w:r>
+              <w:rPr>
+                <w:rFonts w:ascii="Calibri" w:hAnsi="Calibri" w:cs="Arial"/>
+              </w:rPr>
+              <w:t>4</w:t>
+            </w:r>
           </w:p>
         </w:tc>
         <w:tc>
@@ -2019,6 +2121,12 @@
                 <w:rFonts w:ascii="Calibri" w:hAnsi="Calibri" w:cs="Arial"/>
               </w:rPr>
             </w:pPr>
+            <w:r>
+              <w:rPr>
+                <w:rFonts w:ascii="Calibri" w:hAnsi="Calibri" w:cs="Arial"/>
+              </w:rPr>
+              <w:t>4</w:t>
+            </w:r>
           </w:p>
         </w:tc>
         <w:tc>
@@ -2088,6 +2196,12 @@
                 <w:rFonts w:ascii="Calibri" w:hAnsi="Calibri" w:cs="Arial"/>
               </w:rPr>
             </w:pPr>
+            <w:r>
+              <w:rPr>
+                <w:rFonts w:ascii="Calibri" w:hAnsi="Calibri" w:cs="Arial"/>
+              </w:rPr>
+              <w:t>10</w:t>
+            </w:r>
           </w:p>
         </w:tc>
         <w:tc>
@@ -2154,6 +2268,12 @@
                 <w:rFonts w:ascii="Calibri" w:hAnsi="Calibri" w:cs="Arial"/>
               </w:rPr>
             </w:pPr>
+            <w:r>
+              <w:rPr>
+                <w:rFonts w:ascii="Calibri" w:hAnsi="Calibri" w:cs="Arial"/>
+              </w:rPr>
+              <w:t>8</w:t>
+            </w:r>
           </w:p>
         </w:tc>
         <w:tc>
@@ -2223,6 +2343,12 @@
                 <w:rFonts w:ascii="Calibri" w:hAnsi="Calibri" w:cs="Arial"/>
               </w:rPr>
             </w:pPr>
+            <w:r>
+              <w:rPr>
+                <w:rFonts w:ascii="Calibri" w:hAnsi="Calibri" w:cs="Arial"/>
+              </w:rPr>
+              <w:t>4</w:t>
+            </w:r>
           </w:p>
         </w:tc>
         <w:tc>
@@ -2298,8 +2424,16 @@
               <w:cnfStyle w:val="000000000000" w:firstRow="0" w:lastRow="0" w:firstColumn="0" w:lastColumn="0" w:oddVBand="0" w:evenVBand="0" w:oddHBand="0" w:evenHBand="0" w:firstRowFirstColumn="0" w:firstRowLastColumn="0" w:lastRowFirstColumn="0" w:lastRowLastColumn="0"/>
               <w:rPr>
                 <w:rFonts w:ascii="Calibri" w:hAnsi="Calibri" w:cs="Arial"/>
-              </w:rPr>
-            </w:pPr>
+                <w:b/>
+              </w:rPr>
+            </w:pPr>
+            <w:r>
+              <w:rPr>
+                <w:rFonts w:ascii="Calibri" w:hAnsi="Calibri" w:cs="Arial"/>
+                <w:b/>
+              </w:rPr>
+              <w:t>30</w:t>
+            </w:r>
           </w:p>
         </w:tc>
         <w:tc>
@@ -2338,25 +2472,7 @@
           <w:sz w:val="24"/>
           <w:lang w:eastAsia="en-AU"/>
         </w:rPr>
-        <w:t>S17</w:t>
-      </w:r>
-      <w:r>
-        <w:rPr>
-          <w:rFonts w:ascii="Calibri" w:eastAsia="Times New Roman" w:hAnsi="Calibri" w:cs="Arial"/>
-          <w:b/>
-          <w:sz w:val="24"/>
-          <w:lang w:eastAsia="en-AU"/>
-        </w:rPr>
-        <w:t xml:space="preserve">: </w:t>
-      </w:r>
-      <w:r>
-        <w:rPr>
-          <w:rFonts w:ascii="Calibri" w:eastAsia="Times New Roman" w:hAnsi="Calibri" w:cs="Arial"/>
-          <w:b/>
-          <w:sz w:val="24"/>
-          <w:lang w:eastAsia="en-AU"/>
-        </w:rPr>
-        <w:t>Favourites</w:t>
+        <w:t>S17: Favourites</w:t>
       </w:r>
     </w:p>
     <w:tbl>
@@ -2505,6 +2621,12 @@
                 <w:rFonts w:ascii="Calibri" w:hAnsi="Calibri" w:cs="Arial"/>
               </w:rPr>
             </w:pPr>
+            <w:r>
+              <w:rPr>
+                <w:rFonts w:ascii="Calibri" w:hAnsi="Calibri" w:cs="Arial"/>
+              </w:rPr>
+              <w:t>4</w:t>
+            </w:r>
           </w:p>
         </w:tc>
         <w:tc>
@@ -2537,13 +2659,7 @@
               <w:rPr>
                 <w:rFonts w:ascii="Calibri" w:hAnsi="Calibri" w:cs="Arial"/>
               </w:rPr>
-              <w:t>T7</w:t>
-            </w:r>
-            <w:r>
-              <w:rPr>
-                <w:rFonts w:ascii="Calibri" w:hAnsi="Calibri" w:cs="Arial"/>
-              </w:rPr>
-              <w:t>1</w:t>
+              <w:t>T71</w:t>
             </w:r>
           </w:p>
         </w:tc>
@@ -2577,6 +2693,12 @@
                 <w:rFonts w:ascii="Calibri" w:hAnsi="Calibri" w:cs="Arial"/>
               </w:rPr>
             </w:pPr>
+            <w:r>
+              <w:rPr>
+                <w:rFonts w:ascii="Calibri" w:hAnsi="Calibri" w:cs="Arial"/>
+              </w:rPr>
+              <w:t>10</w:t>
+            </w:r>
           </w:p>
         </w:tc>
         <w:tc>
@@ -2612,13 +2734,7 @@
               <w:rPr>
                 <w:rFonts w:ascii="Calibri" w:hAnsi="Calibri" w:cs="Arial"/>
               </w:rPr>
-              <w:t>T7</w:t>
-            </w:r>
-            <w:r>
-              <w:rPr>
-                <w:rFonts w:ascii="Calibri" w:hAnsi="Calibri" w:cs="Arial"/>
-              </w:rPr>
-              <w:t>2</w:t>
+              <w:t>T72</w:t>
             </w:r>
           </w:p>
         </w:tc>
@@ -2652,6 +2768,12 @@
                 <w:rFonts w:ascii="Calibri" w:hAnsi="Calibri" w:cs="Arial"/>
               </w:rPr>
             </w:pPr>
+            <w:r>
+              <w:rPr>
+                <w:rFonts w:ascii="Calibri" w:hAnsi="Calibri" w:cs="Arial"/>
+              </w:rPr>
+              <w:t>8</w:t>
+            </w:r>
           </w:p>
         </w:tc>
         <w:tc>
@@ -2684,13 +2806,7 @@
               <w:rPr>
                 <w:rFonts w:ascii="Calibri" w:hAnsi="Calibri" w:cs="Arial"/>
               </w:rPr>
-              <w:t>T7</w:t>
-            </w:r>
-            <w:r>
-              <w:rPr>
-                <w:rFonts w:ascii="Calibri" w:hAnsi="Calibri" w:cs="Arial"/>
-              </w:rPr>
-              <w:t>3</w:t>
+              <w:t>T73</w:t>
             </w:r>
           </w:p>
         </w:tc>
@@ -2724,6 +2840,12 @@
                 <w:rFonts w:ascii="Calibri" w:hAnsi="Calibri" w:cs="Arial"/>
               </w:rPr>
             </w:pPr>
+            <w:r>
+              <w:rPr>
+                <w:rFonts w:ascii="Calibri" w:hAnsi="Calibri" w:cs="Arial"/>
+              </w:rPr>
+              <w:t>4</w:t>
+            </w:r>
           </w:p>
         </w:tc>
         <w:tc>
@@ -2759,46 +2881,46 @@
               <w:rPr>
                 <w:rFonts w:ascii="Calibri" w:hAnsi="Calibri" w:cs="Arial"/>
               </w:rPr>
-              <w:t>T7</w:t>
-            </w:r>
+              <w:t>T74</w:t>
+            </w:r>
+          </w:p>
+        </w:tc>
+        <w:tc>
+          <w:tcPr>
+            <w:tcW w:w="6279" w:type="dxa"/>
+          </w:tcPr>
+          <w:p>
+            <w:pPr>
+              <w:cnfStyle w:val="000000100000" w:firstRow="0" w:lastRow="0" w:firstColumn="0" w:lastColumn="0" w:oddVBand="0" w:evenVBand="0" w:oddHBand="1" w:evenHBand="0" w:firstRowFirstColumn="0" w:firstRowLastColumn="0" w:lastRowFirstColumn="0" w:lastRowLastColumn="0"/>
+              <w:rPr>
+                <w:rFonts w:ascii="Calibri" w:hAnsi="Calibri" w:cs="Arial"/>
+              </w:rPr>
+            </w:pPr>
+            <w:r>
+              <w:rPr>
+                <w:rFonts w:ascii="Calibri" w:hAnsi="Calibri" w:cs="Arial"/>
+              </w:rPr>
+              <w:t>Verify story is complete (acceptance test)</w:t>
+            </w:r>
+          </w:p>
+        </w:tc>
+        <w:tc>
+          <w:tcPr>
+            <w:tcW w:w="1080" w:type="dxa"/>
+          </w:tcPr>
+          <w:p>
+            <w:pPr>
+              <w:cnfStyle w:val="000000100000" w:firstRow="0" w:lastRow="0" w:firstColumn="0" w:lastColumn="0" w:oddVBand="0" w:evenVBand="0" w:oddHBand="1" w:evenHBand="0" w:firstRowFirstColumn="0" w:firstRowLastColumn="0" w:lastRowFirstColumn="0" w:lastRowLastColumn="0"/>
+              <w:rPr>
+                <w:rFonts w:ascii="Calibri" w:hAnsi="Calibri" w:cs="Arial"/>
+              </w:rPr>
+            </w:pPr>
             <w:r>
               <w:rPr>
                 <w:rFonts w:ascii="Calibri" w:hAnsi="Calibri" w:cs="Arial"/>
               </w:rPr>
               <w:t>4</w:t>
             </w:r>
-          </w:p>
-        </w:tc>
-        <w:tc>
-          <w:tcPr>
-            <w:tcW w:w="6279" w:type="dxa"/>
-          </w:tcPr>
-          <w:p>
-            <w:pPr>
-              <w:cnfStyle w:val="000000100000" w:firstRow="0" w:lastRow="0" w:firstColumn="0" w:lastColumn="0" w:oddVBand="0" w:evenVBand="0" w:oddHBand="1" w:evenHBand="0" w:firstRowFirstColumn="0" w:firstRowLastColumn="0" w:lastRowFirstColumn="0" w:lastRowLastColumn="0"/>
-              <w:rPr>
-                <w:rFonts w:ascii="Calibri" w:hAnsi="Calibri" w:cs="Arial"/>
-              </w:rPr>
-            </w:pPr>
-            <w:r>
-              <w:rPr>
-                <w:rFonts w:ascii="Calibri" w:hAnsi="Calibri" w:cs="Arial"/>
-              </w:rPr>
-              <w:t>Verify story is complete (acceptance test)</w:t>
-            </w:r>
-          </w:p>
-        </w:tc>
-        <w:tc>
-          <w:tcPr>
-            <w:tcW w:w="1080" w:type="dxa"/>
-          </w:tcPr>
-          <w:p>
-            <w:pPr>
-              <w:cnfStyle w:val="000000100000" w:firstRow="0" w:lastRow="0" w:firstColumn="0" w:lastColumn="0" w:oddVBand="0" w:evenVBand="0" w:oddHBand="1" w:evenHBand="0" w:firstRowFirstColumn="0" w:firstRowLastColumn="0" w:lastRowFirstColumn="0" w:lastRowLastColumn="0"/>
-              <w:rPr>
-                <w:rFonts w:ascii="Calibri" w:hAnsi="Calibri" w:cs="Arial"/>
-              </w:rPr>
-            </w:pPr>
           </w:p>
         </w:tc>
         <w:tc>
@@ -2874,8 +2996,16 @@
               <w:cnfStyle w:val="000000000000" w:firstRow="0" w:lastRow="0" w:firstColumn="0" w:lastColumn="0" w:oddVBand="0" w:evenVBand="0" w:oddHBand="0" w:evenHBand="0" w:firstRowFirstColumn="0" w:firstRowLastColumn="0" w:lastRowFirstColumn="0" w:lastRowLastColumn="0"/>
               <w:rPr>
                 <w:rFonts w:ascii="Calibri" w:hAnsi="Calibri" w:cs="Arial"/>
-              </w:rPr>
-            </w:pPr>
+                <w:b/>
+              </w:rPr>
+            </w:pPr>
+            <w:r>
+              <w:rPr>
+                <w:rFonts w:ascii="Calibri" w:hAnsi="Calibri" w:cs="Arial"/>
+                <w:b/>
+              </w:rPr>
+              <w:t>30</w:t>
+            </w:r>
           </w:p>
         </w:tc>
         <w:tc>
@@ -2914,25 +3044,7 @@
           <w:sz w:val="24"/>
           <w:lang w:eastAsia="en-AU"/>
         </w:rPr>
-        <w:t>S19</w:t>
-      </w:r>
-      <w:r>
-        <w:rPr>
-          <w:rFonts w:ascii="Calibri" w:eastAsia="Times New Roman" w:hAnsi="Calibri" w:cs="Arial"/>
-          <w:b/>
-          <w:sz w:val="24"/>
-          <w:lang w:eastAsia="en-AU"/>
-        </w:rPr>
-        <w:t xml:space="preserve">: </w:t>
-      </w:r>
-      <w:r>
-        <w:rPr>
-          <w:rFonts w:ascii="Calibri" w:eastAsia="Times New Roman" w:hAnsi="Calibri" w:cs="Arial"/>
-          <w:b/>
-          <w:sz w:val="24"/>
-          <w:lang w:eastAsia="en-AU"/>
-        </w:rPr>
-        <w:t>Sorting Items</w:t>
+        <w:t>S19: Sorting Items</w:t>
       </w:r>
     </w:p>
     <w:tbl>
@@ -3081,6 +3193,12 @@
                 <w:rFonts w:ascii="Calibri" w:hAnsi="Calibri" w:cs="Arial"/>
               </w:rPr>
             </w:pPr>
+            <w:r>
+              <w:rPr>
+                <w:rFonts w:ascii="Calibri" w:hAnsi="Calibri" w:cs="Arial"/>
+              </w:rPr>
+              <w:t>4</w:t>
+            </w:r>
           </w:p>
         </w:tc>
         <w:tc>
@@ -3113,13 +3231,7 @@
               <w:rPr>
                 <w:rFonts w:ascii="Calibri" w:hAnsi="Calibri" w:cs="Arial"/>
               </w:rPr>
-              <w:t>T7</w:t>
-            </w:r>
-            <w:r>
-              <w:rPr>
-                <w:rFonts w:ascii="Calibri" w:hAnsi="Calibri" w:cs="Arial"/>
-              </w:rPr>
-              <w:t>6</w:t>
+              <w:t>T76</w:t>
             </w:r>
           </w:p>
         </w:tc>
@@ -3153,6 +3265,12 @@
                 <w:rFonts w:ascii="Calibri" w:hAnsi="Calibri" w:cs="Arial"/>
               </w:rPr>
             </w:pPr>
+            <w:r>
+              <w:rPr>
+                <w:rFonts w:ascii="Calibri" w:hAnsi="Calibri" w:cs="Arial"/>
+              </w:rPr>
+              <w:t>8</w:t>
+            </w:r>
           </w:p>
         </w:tc>
         <w:tc>
@@ -3188,13 +3306,7 @@
               <w:rPr>
                 <w:rFonts w:ascii="Calibri" w:hAnsi="Calibri" w:cs="Arial"/>
               </w:rPr>
-              <w:t>T7</w:t>
-            </w:r>
-            <w:r>
-              <w:rPr>
-                <w:rFonts w:ascii="Calibri" w:hAnsi="Calibri" w:cs="Arial"/>
-              </w:rPr>
-              <w:t>7</w:t>
+              <w:t>T77</w:t>
             </w:r>
           </w:p>
         </w:tc>
@@ -3228,6 +3340,12 @@
                 <w:rFonts w:ascii="Calibri" w:hAnsi="Calibri" w:cs="Arial"/>
               </w:rPr>
             </w:pPr>
+            <w:r>
+              <w:rPr>
+                <w:rFonts w:ascii="Calibri" w:hAnsi="Calibri" w:cs="Arial"/>
+              </w:rPr>
+              <w:t>4</w:t>
+            </w:r>
           </w:p>
         </w:tc>
         <w:tc>
@@ -3260,13 +3378,7 @@
               <w:rPr>
                 <w:rFonts w:ascii="Calibri" w:hAnsi="Calibri" w:cs="Arial"/>
               </w:rPr>
-              <w:t>T7</w:t>
-            </w:r>
-            <w:r>
-              <w:rPr>
-                <w:rFonts w:ascii="Calibri" w:hAnsi="Calibri" w:cs="Arial"/>
-              </w:rPr>
-              <w:t>8</w:t>
+              <w:t>T78</w:t>
             </w:r>
           </w:p>
         </w:tc>
@@ -3300,6 +3412,12 @@
                 <w:rFonts w:ascii="Calibri" w:hAnsi="Calibri" w:cs="Arial"/>
               </w:rPr>
             </w:pPr>
+            <w:r>
+              <w:rPr>
+                <w:rFonts w:ascii="Calibri" w:hAnsi="Calibri" w:cs="Arial"/>
+              </w:rPr>
+              <w:t>4</w:t>
+            </w:r>
           </w:p>
         </w:tc>
         <w:tc>
@@ -3335,13 +3453,7 @@
               <w:rPr>
                 <w:rFonts w:ascii="Calibri" w:hAnsi="Calibri" w:cs="Arial"/>
               </w:rPr>
-              <w:t>T7</w:t>
-            </w:r>
-            <w:r>
-              <w:rPr>
-                <w:rFonts w:ascii="Calibri" w:hAnsi="Calibri" w:cs="Arial"/>
-              </w:rPr>
-              <w:t>9</w:t>
+              <w:t>T79</w:t>
             </w:r>
           </w:p>
         </w:tc>
@@ -3375,6 +3487,12 @@
                 <w:rFonts w:ascii="Calibri" w:hAnsi="Calibri" w:cs="Arial"/>
               </w:rPr>
             </w:pPr>
+            <w:r>
+              <w:rPr>
+                <w:rFonts w:ascii="Calibri" w:hAnsi="Calibri" w:cs="Arial"/>
+              </w:rPr>
+              <w:t>4</w:t>
+            </w:r>
           </w:p>
         </w:tc>
         <w:tc>
@@ -3450,8 +3568,16 @@
               <w:cnfStyle w:val="000000000000" w:firstRow="0" w:lastRow="0" w:firstColumn="0" w:lastColumn="0" w:oddVBand="0" w:evenVBand="0" w:oddHBand="0" w:evenHBand="0" w:firstRowFirstColumn="0" w:firstRowLastColumn="0" w:lastRowFirstColumn="0" w:lastRowLastColumn="0"/>
               <w:rPr>
                 <w:rFonts w:ascii="Calibri" w:hAnsi="Calibri" w:cs="Arial"/>
-              </w:rPr>
-            </w:pPr>
+                <w:b/>
+              </w:rPr>
+            </w:pPr>
+            <w:r>
+              <w:rPr>
+                <w:rFonts w:ascii="Calibri" w:hAnsi="Calibri" w:cs="Arial"/>
+                <w:b/>
+              </w:rPr>
+              <w:t>24</w:t>
+            </w:r>
           </w:p>
         </w:tc>
         <w:tc>
@@ -3490,25 +3616,7 @@
           <w:sz w:val="24"/>
           <w:lang w:eastAsia="en-AU"/>
         </w:rPr>
-        <w:t>S18</w:t>
-      </w:r>
-      <w:r>
-        <w:rPr>
-          <w:rFonts w:ascii="Calibri" w:eastAsia="Times New Roman" w:hAnsi="Calibri" w:cs="Arial"/>
-          <w:b/>
-          <w:sz w:val="24"/>
-          <w:lang w:eastAsia="en-AU"/>
-        </w:rPr>
-        <w:t xml:space="preserve">: </w:t>
-      </w:r>
-      <w:r>
-        <w:rPr>
-          <w:rFonts w:ascii="Calibri" w:eastAsia="Times New Roman" w:hAnsi="Calibri" w:cs="Arial"/>
-          <w:b/>
-          <w:sz w:val="24"/>
-          <w:lang w:eastAsia="en-AU"/>
-        </w:rPr>
-        <w:t>Reviews</w:t>
+        <w:t>S18: Reviews</w:t>
       </w:r>
     </w:p>
     <w:tbl>
@@ -3657,6 +3765,12 @@
                 <w:rFonts w:ascii="Calibri" w:hAnsi="Calibri" w:cs="Arial"/>
               </w:rPr>
             </w:pPr>
+            <w:r>
+              <w:rPr>
+                <w:rFonts w:ascii="Calibri" w:hAnsi="Calibri" w:cs="Arial"/>
+              </w:rPr>
+              <w:t>4</w:t>
+            </w:r>
           </w:p>
         </w:tc>
         <w:tc>
@@ -3723,6 +3837,12 @@
                 <w:rFonts w:ascii="Calibri" w:hAnsi="Calibri" w:cs="Arial"/>
               </w:rPr>
             </w:pPr>
+            <w:r>
+              <w:rPr>
+                <w:rFonts w:ascii="Calibri" w:hAnsi="Calibri" w:cs="Arial"/>
+              </w:rPr>
+              <w:t>8</w:t>
+            </w:r>
           </w:p>
         </w:tc>
         <w:tc>
@@ -3792,6 +3912,12 @@
                 <w:rFonts w:ascii="Calibri" w:hAnsi="Calibri" w:cs="Arial"/>
               </w:rPr>
             </w:pPr>
+            <w:r>
+              <w:rPr>
+                <w:rFonts w:ascii="Calibri" w:hAnsi="Calibri" w:cs="Arial"/>
+              </w:rPr>
+              <w:t>4</w:t>
+            </w:r>
           </w:p>
         </w:tc>
         <w:tc>
@@ -3858,6 +3984,12 @@
                 <w:rFonts w:ascii="Calibri" w:hAnsi="Calibri" w:cs="Arial"/>
               </w:rPr>
             </w:pPr>
+            <w:r>
+              <w:rPr>
+                <w:rFonts w:ascii="Calibri" w:hAnsi="Calibri" w:cs="Arial"/>
+              </w:rPr>
+              <w:t>8</w:t>
+            </w:r>
           </w:p>
         </w:tc>
         <w:tc>
@@ -3927,6 +4059,12 @@
                 <w:rFonts w:ascii="Calibri" w:hAnsi="Calibri" w:cs="Arial"/>
               </w:rPr>
             </w:pPr>
+            <w:r>
+              <w:rPr>
+                <w:rFonts w:ascii="Calibri" w:hAnsi="Calibri" w:cs="Arial"/>
+              </w:rPr>
+              <w:t>4</w:t>
+            </w:r>
           </w:p>
         </w:tc>
         <w:tc>
@@ -3993,6 +4131,12 @@
                 <w:rFonts w:ascii="Calibri" w:hAnsi="Calibri" w:cs="Arial"/>
               </w:rPr>
             </w:pPr>
+            <w:r>
+              <w:rPr>
+                <w:rFonts w:ascii="Calibri" w:hAnsi="Calibri" w:cs="Arial"/>
+              </w:rPr>
+              <w:t>4</w:t>
+            </w:r>
           </w:p>
         </w:tc>
         <w:tc>
@@ -4071,8 +4215,16 @@
               <w:cnfStyle w:val="000000100000" w:firstRow="0" w:lastRow="0" w:firstColumn="0" w:lastColumn="0" w:oddVBand="0" w:evenVBand="0" w:oddHBand="1" w:evenHBand="0" w:firstRowFirstColumn="0" w:firstRowLastColumn="0" w:lastRowFirstColumn="0" w:lastRowLastColumn="0"/>
               <w:rPr>
                 <w:rFonts w:ascii="Calibri" w:hAnsi="Calibri" w:cs="Arial"/>
-              </w:rPr>
-            </w:pPr>
+                <w:b/>
+              </w:rPr>
+            </w:pPr>
+            <w:r>
+              <w:rPr>
+                <w:rFonts w:ascii="Calibri" w:hAnsi="Calibri" w:cs="Arial"/>
+                <w:b/>
+              </w:rPr>
+              <w:t>32</w:t>
+            </w:r>
           </w:p>
         </w:tc>
         <w:tc>

</xml_diff>

<commit_message>
Added College Entries for All Cities and Task Updates
</commit_message>
<xml_diff>
--- a/Release & Sprint Plan + User Stories/Sprint 2 Plan.docx
+++ b/Release & Sprint Plan + User Stories/Sprint 2 Plan.docx
@@ -1,6 +1,6 @@
 
 <file path=word/document.xml><?xml version="1.0" encoding="utf-8"?>
-<w:document xmlns:wpc="http://schemas.microsoft.com/office/word/2010/wordprocessingCanvas" xmlns:cx="http://schemas.microsoft.com/office/drawing/2014/chartex" xmlns:cx1="http://schemas.microsoft.com/office/drawing/2015/9/8/chartex" xmlns:cx2="http://schemas.microsoft.com/office/drawing/2015/10/21/chartex" xmlns:cx3="http://schemas.microsoft.com/office/drawing/2016/5/9/chartex" xmlns:cx4="http://schemas.microsoft.com/office/drawing/2016/5/10/chartex" xmlns:cx5="http://schemas.microsoft.com/office/drawing/2016/5/11/chartex" xmlns:mc="http://schemas.openxmlformats.org/markup-compatibility/2006" xmlns:o="urn:schemas-microsoft-com:office:office" xmlns:r="http://schemas.openxmlformats.org/officeDocument/2006/relationships" xmlns:m="http://schemas.openxmlformats.org/officeDocument/2006/math" xmlns:v="urn:schemas-microsoft-com:vml" xmlns:wp14="http://schemas.microsoft.com/office/word/2010/wordprocessingDrawing" xmlns:wp="http://schemas.openxmlformats.org/drawingml/2006/wordprocessingDrawing" xmlns:w10="urn:schemas-microsoft-com:office:word" xmlns:w="http://schemas.openxmlformats.org/wordprocessingml/2006/main" xmlns:w14="http://schemas.microsoft.com/office/word/2010/wordml" xmlns:w15="http://schemas.microsoft.com/office/word/2012/wordml" xmlns:w16se="http://schemas.microsoft.com/office/word/2015/wordml/symex" xmlns:wpg="http://schemas.microsoft.com/office/word/2010/wordprocessingGroup" xmlns:wpi="http://schemas.microsoft.com/office/word/2010/wordprocessingInk" xmlns:wne="http://schemas.microsoft.com/office/word/2006/wordml" xmlns:wps="http://schemas.microsoft.com/office/word/2010/wordprocessingShape" mc:Ignorable="w14 w15 w16se wp14">
+<w:document xmlns:wpc="http://schemas.microsoft.com/office/word/2010/wordprocessingCanvas" xmlns:cx="http://schemas.microsoft.com/office/drawing/2014/chartex" xmlns:cx1="http://schemas.microsoft.com/office/drawing/2015/9/8/chartex" xmlns:cx2="http://schemas.microsoft.com/office/drawing/2015/10/21/chartex" xmlns:cx3="http://schemas.microsoft.com/office/drawing/2016/5/9/chartex" xmlns:cx4="http://schemas.microsoft.com/office/drawing/2016/5/10/chartex" xmlns:cx5="http://schemas.microsoft.com/office/drawing/2016/5/11/chartex" xmlns:cx6="http://schemas.microsoft.com/office/drawing/2016/5/12/chartex" xmlns:cx7="http://schemas.microsoft.com/office/drawing/2016/5/13/chartex" xmlns:cx8="http://schemas.microsoft.com/office/drawing/2016/5/14/chartex" xmlns:mc="http://schemas.openxmlformats.org/markup-compatibility/2006" xmlns:aink="http://schemas.microsoft.com/office/drawing/2016/ink" xmlns:am3d="http://schemas.microsoft.com/office/drawing/2017/model3d" xmlns:o="urn:schemas-microsoft-com:office:office" xmlns:r="http://schemas.openxmlformats.org/officeDocument/2006/relationships" xmlns:m="http://schemas.openxmlformats.org/officeDocument/2006/math" xmlns:v="urn:schemas-microsoft-com:vml" xmlns:wp14="http://schemas.microsoft.com/office/word/2010/wordprocessingDrawing" xmlns:wp="http://schemas.openxmlformats.org/drawingml/2006/wordprocessingDrawing" xmlns:w10="urn:schemas-microsoft-com:office:word" xmlns:w="http://schemas.openxmlformats.org/wordprocessingml/2006/main" xmlns:w14="http://schemas.microsoft.com/office/word/2010/wordml" xmlns:w15="http://schemas.microsoft.com/office/word/2012/wordml" xmlns:w16se="http://schemas.microsoft.com/office/word/2015/wordml/symex" xmlns:wpg="http://schemas.microsoft.com/office/word/2010/wordprocessingGroup" xmlns:wpi="http://schemas.microsoft.com/office/word/2010/wordprocessingInk" xmlns:wne="http://schemas.microsoft.com/office/word/2006/wordml" xmlns:wps="http://schemas.microsoft.com/office/word/2010/wordprocessingShape" mc:Ignorable="w14 w15 w16se wp14">
   <w:body>
     <w:p>
       <w:pPr>
@@ -74,8 +74,6 @@
         </w:rPr>
         <w:t>202</w:t>
       </w:r>
-      <w:bookmarkStart w:id="0" w:name="_GoBack"/>
-      <w:bookmarkEnd w:id="0"/>
     </w:p>
     <w:p>
       <w:pPr>
@@ -888,6 +886,14 @@
                 <w:rFonts w:ascii="Calibri" w:hAnsi="Calibri" w:cs="Arial"/>
               </w:rPr>
             </w:pPr>
+            <w:r>
+              <w:rPr>
+                <w:rFonts w:ascii="Calibri" w:hAnsi="Calibri" w:cs="Arial"/>
+              </w:rPr>
+              <w:t>2</w:t>
+            </w:r>
+            <w:bookmarkStart w:id="0" w:name="_GoBack"/>
+            <w:bookmarkEnd w:id="0"/>
           </w:p>
         </w:tc>
       </w:tr>
@@ -4280,7 +4286,7 @@
       </w:pPr>
     </w:pPrDefault>
   </w:docDefaults>
-  <w:latentStyles w:defLockedState="0" w:defUIPriority="99" w:defSemiHidden="0" w:defUnhideWhenUsed="0" w:defQFormat="0" w:count="374">
+  <w:latentStyles w:defLockedState="0" w:defUIPriority="99" w:defSemiHidden="0" w:defUnhideWhenUsed="0" w:defQFormat="0" w:count="375">
     <w:lsdException w:name="Normal" w:uiPriority="0" w:qFormat="1"/>
     <w:lsdException w:name="heading 1" w:uiPriority="9" w:qFormat="1"/>
     <w:lsdException w:name="heading 2" w:semiHidden="1" w:uiPriority="9" w:unhideWhenUsed="1" w:qFormat="1"/>
@@ -4386,7 +4392,6 @@
     <w:lsdException w:name="HTML Sample" w:semiHidden="1" w:unhideWhenUsed="1"/>
     <w:lsdException w:name="HTML Typewriter" w:semiHidden="1" w:unhideWhenUsed="1"/>
     <w:lsdException w:name="HTML Variable" w:semiHidden="1" w:unhideWhenUsed="1"/>
-    <w:lsdException w:name="Normal Table" w:semiHidden="1" w:unhideWhenUsed="1"/>
     <w:lsdException w:name="annotation subject" w:semiHidden="1" w:unhideWhenUsed="1"/>
     <w:lsdException w:name="No List" w:semiHidden="1" w:unhideWhenUsed="1"/>
     <w:lsdException w:name="Outline List 1" w:semiHidden="1" w:unhideWhenUsed="1"/>
@@ -4433,10 +4438,8 @@
     <w:lsdException w:name="Table Subtle 2" w:semiHidden="1" w:unhideWhenUsed="1"/>
     <w:lsdException w:name="Table Web 1" w:semiHidden="1" w:unhideWhenUsed="1"/>
     <w:lsdException w:name="Table Web 2" w:semiHidden="1" w:unhideWhenUsed="1"/>
-    <w:lsdException w:name="Table Web 3" w:semiHidden="1" w:unhideWhenUsed="1"/>
     <w:lsdException w:name="Balloon Text" w:semiHidden="1" w:unhideWhenUsed="1"/>
     <w:lsdException w:name="Table Grid" w:uiPriority="39"/>
-    <w:lsdException w:name="Table Theme" w:semiHidden="1" w:unhideWhenUsed="1"/>
     <w:lsdException w:name="Placeholder Text" w:semiHidden="1"/>
     <w:lsdException w:name="No Spacing" w:uiPriority="1" w:qFormat="1"/>
     <w:lsdException w:name="Light Shading" w:uiPriority="60"/>
@@ -4655,6 +4658,7 @@
     <w:lsdException w:name="Mention" w:semiHidden="1" w:unhideWhenUsed="1"/>
     <w:lsdException w:name="Smart Hyperlink" w:semiHidden="1" w:unhideWhenUsed="1"/>
     <w:lsdException w:name="Hashtag" w:semiHidden="1" w:unhideWhenUsed="1"/>
+    <w:lsdException w:name="Unresolved Mention" w:semiHidden="1" w:unhideWhenUsed="1"/>
   </w:latentStyles>
   <w:style w:type="paragraph" w:default="1" w:styleId="Normal">
     <w:name w:val="Normal"/>

</xml_diff>

<commit_message>
Updated Sprint Story times
</commit_message>
<xml_diff>
--- a/Release & Sprint Plan + User Stories/Sprint 2 Plan.docx
+++ b/Release & Sprint Plan + User Stories/Sprint 2 Plan.docx
@@ -892,80 +892,86 @@
               </w:rPr>
               <w:t>2</w:t>
             </w:r>
+          </w:p>
+        </w:tc>
+      </w:tr>
+      <w:tr>
+        <w:tc>
+          <w:tcPr>
+            <w:cnfStyle w:val="001000000000" w:firstRow="0" w:lastRow="0" w:firstColumn="1" w:lastColumn="0" w:oddVBand="0" w:evenVBand="0" w:oddHBand="0" w:evenHBand="0" w:firstRowFirstColumn="0" w:firstRowLastColumn="0" w:lastRowFirstColumn="0" w:lastRowLastColumn="0"/>
+            <w:tcW w:w="879" w:type="dxa"/>
+          </w:tcPr>
+          <w:p>
+            <w:pPr>
+              <w:rPr>
+                <w:rFonts w:ascii="Calibri" w:hAnsi="Calibri" w:cs="Arial"/>
+              </w:rPr>
+            </w:pPr>
+            <w:r>
+              <w:rPr>
+                <w:rFonts w:ascii="Calibri" w:hAnsi="Calibri" w:cs="Arial"/>
+              </w:rPr>
+              <w:t>T56</w:t>
+            </w:r>
+          </w:p>
+        </w:tc>
+        <w:tc>
+          <w:tcPr>
+            <w:tcW w:w="6279" w:type="dxa"/>
+          </w:tcPr>
+          <w:p>
+            <w:pPr>
+              <w:cnfStyle w:val="000000000000" w:firstRow="0" w:lastRow="0" w:firstColumn="0" w:lastColumn="0" w:oddVBand="0" w:evenVBand="0" w:oddHBand="0" w:evenHBand="0" w:firstRowFirstColumn="0" w:firstRowLastColumn="0" w:lastRowFirstColumn="0" w:lastRowLastColumn="0"/>
+              <w:rPr>
+                <w:rFonts w:ascii="Calibri" w:hAnsi="Calibri" w:cs="Arial"/>
+              </w:rPr>
+            </w:pPr>
+            <w:r>
+              <w:rPr>
+                <w:rFonts w:ascii="Calibri" w:hAnsi="Calibri" w:cs="Arial"/>
+              </w:rPr>
+              <w:t>Items displayed are only from the selected city</w:t>
+            </w:r>
+          </w:p>
+        </w:tc>
+        <w:tc>
+          <w:tcPr>
+            <w:tcW w:w="1080" w:type="dxa"/>
+          </w:tcPr>
+          <w:p>
+            <w:pPr>
+              <w:cnfStyle w:val="000000000000" w:firstRow="0" w:lastRow="0" w:firstColumn="0" w:lastColumn="0" w:oddVBand="0" w:evenVBand="0" w:oddHBand="0" w:evenHBand="0" w:firstRowFirstColumn="0" w:firstRowLastColumn="0" w:lastRowFirstColumn="0" w:lastRowLastColumn="0"/>
+              <w:rPr>
+                <w:rFonts w:ascii="Calibri" w:hAnsi="Calibri" w:cs="Arial"/>
+              </w:rPr>
+            </w:pPr>
+            <w:r>
+              <w:rPr>
+                <w:rFonts w:ascii="Calibri" w:hAnsi="Calibri" w:cs="Arial"/>
+              </w:rPr>
+              <w:t>8</w:t>
+            </w:r>
+          </w:p>
+        </w:tc>
+        <w:tc>
+          <w:tcPr>
+            <w:tcW w:w="768" w:type="dxa"/>
+          </w:tcPr>
+          <w:p>
+            <w:pPr>
+              <w:cnfStyle w:val="000000000000" w:firstRow="0" w:lastRow="0" w:firstColumn="0" w:lastColumn="0" w:oddVBand="0" w:evenVBand="0" w:oddHBand="0" w:evenHBand="0" w:firstRowFirstColumn="0" w:firstRowLastColumn="0" w:lastRowFirstColumn="0" w:lastRowLastColumn="0"/>
+              <w:rPr>
+                <w:rFonts w:ascii="Calibri" w:hAnsi="Calibri" w:cs="Arial"/>
+              </w:rPr>
+            </w:pPr>
+            <w:r>
+              <w:rPr>
+                <w:rFonts w:ascii="Calibri" w:hAnsi="Calibri" w:cs="Arial"/>
+              </w:rPr>
+              <w:t>7</w:t>
+            </w:r>
             <w:bookmarkStart w:id="0" w:name="_GoBack"/>
             <w:bookmarkEnd w:id="0"/>
-          </w:p>
-        </w:tc>
-      </w:tr>
-      <w:tr>
-        <w:tc>
-          <w:tcPr>
-            <w:cnfStyle w:val="001000000000" w:firstRow="0" w:lastRow="0" w:firstColumn="1" w:lastColumn="0" w:oddVBand="0" w:evenVBand="0" w:oddHBand="0" w:evenHBand="0" w:firstRowFirstColumn="0" w:firstRowLastColumn="0" w:lastRowFirstColumn="0" w:lastRowLastColumn="0"/>
-            <w:tcW w:w="879" w:type="dxa"/>
-          </w:tcPr>
-          <w:p>
-            <w:pPr>
-              <w:rPr>
-                <w:rFonts w:ascii="Calibri" w:hAnsi="Calibri" w:cs="Arial"/>
-              </w:rPr>
-            </w:pPr>
-            <w:r>
-              <w:rPr>
-                <w:rFonts w:ascii="Calibri" w:hAnsi="Calibri" w:cs="Arial"/>
-              </w:rPr>
-              <w:t>T56</w:t>
-            </w:r>
-          </w:p>
-        </w:tc>
-        <w:tc>
-          <w:tcPr>
-            <w:tcW w:w="6279" w:type="dxa"/>
-          </w:tcPr>
-          <w:p>
-            <w:pPr>
-              <w:cnfStyle w:val="000000000000" w:firstRow="0" w:lastRow="0" w:firstColumn="0" w:lastColumn="0" w:oddVBand="0" w:evenVBand="0" w:oddHBand="0" w:evenHBand="0" w:firstRowFirstColumn="0" w:firstRowLastColumn="0" w:lastRowFirstColumn="0" w:lastRowLastColumn="0"/>
-              <w:rPr>
-                <w:rFonts w:ascii="Calibri" w:hAnsi="Calibri" w:cs="Arial"/>
-              </w:rPr>
-            </w:pPr>
-            <w:r>
-              <w:rPr>
-                <w:rFonts w:ascii="Calibri" w:hAnsi="Calibri" w:cs="Arial"/>
-              </w:rPr>
-              <w:t>Items displayed are only from the selected city</w:t>
-            </w:r>
-          </w:p>
-        </w:tc>
-        <w:tc>
-          <w:tcPr>
-            <w:tcW w:w="1080" w:type="dxa"/>
-          </w:tcPr>
-          <w:p>
-            <w:pPr>
-              <w:cnfStyle w:val="000000000000" w:firstRow="0" w:lastRow="0" w:firstColumn="0" w:lastColumn="0" w:oddVBand="0" w:evenVBand="0" w:oddHBand="0" w:evenHBand="0" w:firstRowFirstColumn="0" w:firstRowLastColumn="0" w:lastRowFirstColumn="0" w:lastRowLastColumn="0"/>
-              <w:rPr>
-                <w:rFonts w:ascii="Calibri" w:hAnsi="Calibri" w:cs="Arial"/>
-              </w:rPr>
-            </w:pPr>
-            <w:r>
-              <w:rPr>
-                <w:rFonts w:ascii="Calibri" w:hAnsi="Calibri" w:cs="Arial"/>
-              </w:rPr>
-              <w:t>8</w:t>
-            </w:r>
-          </w:p>
-        </w:tc>
-        <w:tc>
-          <w:tcPr>
-            <w:tcW w:w="768" w:type="dxa"/>
-          </w:tcPr>
-          <w:p>
-            <w:pPr>
-              <w:cnfStyle w:val="000000000000" w:firstRow="0" w:lastRow="0" w:firstColumn="0" w:lastColumn="0" w:oddVBand="0" w:evenVBand="0" w:oddHBand="0" w:evenHBand="0" w:firstRowFirstColumn="0" w:firstRowLastColumn="0" w:lastRowFirstColumn="0" w:lastRowLastColumn="0"/>
-              <w:rPr>
-                <w:rFonts w:ascii="Calibri" w:hAnsi="Calibri" w:cs="Arial"/>
-              </w:rPr>
-            </w:pPr>
           </w:p>
         </w:tc>
       </w:tr>
@@ -1041,6 +1047,12 @@
                 <w:rFonts w:ascii="Calibri" w:hAnsi="Calibri" w:cs="Arial"/>
               </w:rPr>
             </w:pPr>
+            <w:r>
+              <w:rPr>
+                <w:rFonts w:ascii="Calibri" w:hAnsi="Calibri" w:cs="Arial"/>
+              </w:rPr>
+              <w:t>5</w:t>
+            </w:r>
           </w:p>
         </w:tc>
       </w:tr>
@@ -4392,6 +4404,7 @@
     <w:lsdException w:name="HTML Sample" w:semiHidden="1" w:unhideWhenUsed="1"/>
     <w:lsdException w:name="HTML Typewriter" w:semiHidden="1" w:unhideWhenUsed="1"/>
     <w:lsdException w:name="HTML Variable" w:semiHidden="1" w:unhideWhenUsed="1"/>
+    <w:lsdException w:name="Normal Table" w:semiHidden="1" w:unhideWhenUsed="1"/>
     <w:lsdException w:name="annotation subject" w:semiHidden="1" w:unhideWhenUsed="1"/>
     <w:lsdException w:name="No List" w:semiHidden="1" w:unhideWhenUsed="1"/>
     <w:lsdException w:name="Outline List 1" w:semiHidden="1" w:unhideWhenUsed="1"/>
@@ -4438,8 +4451,10 @@
     <w:lsdException w:name="Table Subtle 2" w:semiHidden="1" w:unhideWhenUsed="1"/>
     <w:lsdException w:name="Table Web 1" w:semiHidden="1" w:unhideWhenUsed="1"/>
     <w:lsdException w:name="Table Web 2" w:semiHidden="1" w:unhideWhenUsed="1"/>
+    <w:lsdException w:name="Table Web 3" w:semiHidden="1" w:unhideWhenUsed="1"/>
     <w:lsdException w:name="Balloon Text" w:semiHidden="1" w:unhideWhenUsed="1"/>
     <w:lsdException w:name="Table Grid" w:uiPriority="39"/>
+    <w:lsdException w:name="Table Theme" w:semiHidden="1" w:unhideWhenUsed="1"/>
     <w:lsdException w:name="Placeholder Text" w:semiHidden="1"/>
     <w:lsdException w:name="No Spacing" w:uiPriority="1" w:qFormat="1"/>
     <w:lsdException w:name="Light Shading" w:uiPriority="60"/>

</xml_diff>

<commit_message>
selenium builder favourite testing uploaded
</commit_message>
<xml_diff>
--- a/Release & Sprint Plan + User Stories/Sprint 2 Plan.docx
+++ b/Release & Sprint Plan + User Stories/Sprint 2 Plan.docx
@@ -1,6 +1,6 @@
 
 <file path=word/document.xml><?xml version="1.0" encoding="utf-8"?>
-<w:document xmlns:wpc="http://schemas.microsoft.com/office/word/2010/wordprocessingCanvas" xmlns:cx="http://schemas.microsoft.com/office/drawing/2014/chartex" xmlns:cx1="http://schemas.microsoft.com/office/drawing/2015/9/8/chartex" xmlns:cx2="http://schemas.microsoft.com/office/drawing/2015/10/21/chartex" xmlns:cx3="http://schemas.microsoft.com/office/drawing/2016/5/9/chartex" xmlns:cx4="http://schemas.microsoft.com/office/drawing/2016/5/10/chartex" xmlns:cx5="http://schemas.microsoft.com/office/drawing/2016/5/11/chartex" xmlns:mc="http://schemas.openxmlformats.org/markup-compatibility/2006" xmlns:o="urn:schemas-microsoft-com:office:office" xmlns:r="http://schemas.openxmlformats.org/officeDocument/2006/relationships" xmlns:m="http://schemas.openxmlformats.org/officeDocument/2006/math" xmlns:v="urn:schemas-microsoft-com:vml" xmlns:wp14="http://schemas.microsoft.com/office/word/2010/wordprocessingDrawing" xmlns:wp="http://schemas.openxmlformats.org/drawingml/2006/wordprocessingDrawing" xmlns:w10="urn:schemas-microsoft-com:office:word" xmlns:w="http://schemas.openxmlformats.org/wordprocessingml/2006/main" xmlns:w14="http://schemas.microsoft.com/office/word/2010/wordml" xmlns:w15="http://schemas.microsoft.com/office/word/2012/wordml" xmlns:w16se="http://schemas.microsoft.com/office/word/2015/wordml/symex" xmlns:wpg="http://schemas.microsoft.com/office/word/2010/wordprocessingGroup" xmlns:wpi="http://schemas.microsoft.com/office/word/2010/wordprocessingInk" xmlns:wne="http://schemas.microsoft.com/office/word/2006/wordml" xmlns:wps="http://schemas.microsoft.com/office/word/2010/wordprocessingShape" mc:Ignorable="w14 w15 w16se wp14">
+<w:document xmlns:wpc="http://schemas.microsoft.com/office/word/2010/wordprocessingCanvas" xmlns:cx="http://schemas.microsoft.com/office/drawing/2014/chartex" xmlns:cx1="http://schemas.microsoft.com/office/drawing/2015/9/8/chartex" xmlns:cx2="http://schemas.microsoft.com/office/drawing/2015/10/21/chartex" xmlns:cx3="http://schemas.microsoft.com/office/drawing/2016/5/9/chartex" xmlns:cx4="http://schemas.microsoft.com/office/drawing/2016/5/10/chartex" xmlns:cx5="http://schemas.microsoft.com/office/drawing/2016/5/11/chartex" xmlns:cx6="http://schemas.microsoft.com/office/drawing/2016/5/12/chartex" xmlns:cx7="http://schemas.microsoft.com/office/drawing/2016/5/13/chartex" xmlns:cx8="http://schemas.microsoft.com/office/drawing/2016/5/14/chartex" xmlns:mc="http://schemas.openxmlformats.org/markup-compatibility/2006" xmlns:aink="http://schemas.microsoft.com/office/drawing/2016/ink" xmlns:am3d="http://schemas.microsoft.com/office/drawing/2017/model3d" xmlns:o="urn:schemas-microsoft-com:office:office" xmlns:r="http://schemas.openxmlformats.org/officeDocument/2006/relationships" xmlns:m="http://schemas.openxmlformats.org/officeDocument/2006/math" xmlns:v="urn:schemas-microsoft-com:vml" xmlns:wp14="http://schemas.microsoft.com/office/word/2010/wordprocessingDrawing" xmlns:wp="http://schemas.openxmlformats.org/drawingml/2006/wordprocessingDrawing" xmlns:w10="urn:schemas-microsoft-com:office:word" xmlns:w="http://schemas.openxmlformats.org/wordprocessingml/2006/main" xmlns:w14="http://schemas.microsoft.com/office/word/2010/wordml" xmlns:w15="http://schemas.microsoft.com/office/word/2012/wordml" xmlns:w16cid="http://schemas.microsoft.com/office/word/2016/wordml/cid" xmlns:w16se="http://schemas.microsoft.com/office/word/2015/wordml/symex" xmlns:wpg="http://schemas.microsoft.com/office/word/2010/wordprocessingGroup" xmlns:wpi="http://schemas.microsoft.com/office/word/2010/wordprocessingInk" xmlns:wne="http://schemas.microsoft.com/office/word/2006/wordml" xmlns:wps="http://schemas.microsoft.com/office/word/2010/wordprocessingShape" mc:Ignorable="w14 w15 w16se w16cid wp14">
   <w:body>
     <w:p>
       <w:pPr>
@@ -2694,7 +2694,25 @@
               <w:rPr>
                 <w:rFonts w:ascii="Calibri" w:hAnsi="Calibri" w:cs="Arial"/>
               </w:rPr>
-              <w:t>List with all favourites in main view</w:t>
+              <w:t>Enable fa</w:t>
+            </w:r>
+            <w:r>
+              <w:rPr>
+                <w:rFonts w:ascii="Calibri" w:hAnsi="Calibri" w:cs="Arial"/>
+              </w:rPr>
+              <w:t>vo</w:t>
+            </w:r>
+            <w:r>
+              <w:rPr>
+                <w:rFonts w:ascii="Calibri" w:hAnsi="Calibri" w:cs="Arial"/>
+              </w:rPr>
+              <w:t>u</w:t>
+            </w:r>
+            <w:r>
+              <w:rPr>
+                <w:rFonts w:ascii="Calibri" w:hAnsi="Calibri" w:cs="Arial"/>
+              </w:rPr>
+              <w:t>rite and unfavorite for the user</w:t>
             </w:r>
           </w:p>
         </w:tc>
@@ -2713,7 +2731,7 @@
               <w:rPr>
                 <w:rFonts w:ascii="Calibri" w:hAnsi="Calibri" w:cs="Arial"/>
               </w:rPr>
-              <w:t>10</w:t>
+              <w:t>8</w:t>
             </w:r>
           </w:p>
         </w:tc>
@@ -2769,7 +2787,19 @@
               <w:rPr>
                 <w:rFonts w:ascii="Calibri" w:hAnsi="Calibri" w:cs="Arial"/>
               </w:rPr>
-              <w:t>Unique favourite list for each account</w:t>
+              <w:t>Count the total favo</w:t>
+            </w:r>
+            <w:r>
+              <w:rPr>
+                <w:rFonts w:ascii="Calibri" w:hAnsi="Calibri" w:cs="Arial"/>
+              </w:rPr>
+              <w:t>u</w:t>
+            </w:r>
+            <w:r>
+              <w:rPr>
+                <w:rFonts w:ascii="Calibri" w:hAnsi="Calibri" w:cs="Arial"/>
+              </w:rPr>
+              <w:t>rites and display it</w:t>
             </w:r>
           </w:p>
         </w:tc>
@@ -2788,8 +2818,10 @@
               <w:rPr>
                 <w:rFonts w:ascii="Calibri" w:hAnsi="Calibri" w:cs="Arial"/>
               </w:rPr>
-              <w:t>8</w:t>
-            </w:r>
+              <w:t>10</w:t>
+            </w:r>
+            <w:bookmarkStart w:id="0" w:name="_GoBack"/>
+            <w:bookmarkEnd w:id="0"/>
           </w:p>
         </w:tc>
         <w:tc>
@@ -4278,8 +4310,6 @@
                 <w:rFonts w:ascii="Calibri" w:hAnsi="Calibri" w:cs="Arial"/>
               </w:rPr>
             </w:pPr>
-            <w:bookmarkStart w:id="0" w:name="_GoBack"/>
-            <w:bookmarkEnd w:id="0"/>
           </w:p>
         </w:tc>
       </w:tr>
@@ -4306,7 +4336,7 @@
 </file>
 
 <file path=word/styles.xml><?xml version="1.0" encoding="utf-8"?>
-<w:styles xmlns:mc="http://schemas.openxmlformats.org/markup-compatibility/2006" xmlns:r="http://schemas.openxmlformats.org/officeDocument/2006/relationships" xmlns:w="http://schemas.openxmlformats.org/wordprocessingml/2006/main" xmlns:w14="http://schemas.microsoft.com/office/word/2010/wordml" xmlns:w15="http://schemas.microsoft.com/office/word/2012/wordml" xmlns:w16se="http://schemas.microsoft.com/office/word/2015/wordml/symex" mc:Ignorable="w14 w15 w16se">
+<w:styles xmlns:mc="http://schemas.openxmlformats.org/markup-compatibility/2006" xmlns:r="http://schemas.openxmlformats.org/officeDocument/2006/relationships" xmlns:w="http://schemas.openxmlformats.org/wordprocessingml/2006/main" xmlns:w14="http://schemas.microsoft.com/office/word/2010/wordml" xmlns:w15="http://schemas.microsoft.com/office/word/2012/wordml" xmlns:w16cid="http://schemas.microsoft.com/office/word/2016/wordml/cid" xmlns:w16se="http://schemas.microsoft.com/office/word/2015/wordml/symex" mc:Ignorable="w14 w15 w16se w16cid">
   <w:docDefaults>
     <w:rPrDefault>
       <w:rPr>
@@ -4322,7 +4352,7 @@
       </w:pPr>
     </w:pPrDefault>
   </w:docDefaults>
-  <w:latentStyles w:defLockedState="0" w:defUIPriority="99" w:defSemiHidden="0" w:defUnhideWhenUsed="0" w:defQFormat="0" w:count="374">
+  <w:latentStyles w:defLockedState="0" w:defUIPriority="99" w:defSemiHidden="0" w:defUnhideWhenUsed="0" w:defQFormat="0" w:count="375">
     <w:lsdException w:name="Normal" w:uiPriority="0" w:qFormat="1"/>
     <w:lsdException w:name="heading 1" w:uiPriority="9" w:qFormat="1"/>
     <w:lsdException w:name="heading 2" w:semiHidden="1" w:uiPriority="9" w:unhideWhenUsed="1" w:qFormat="1"/>
@@ -4428,7 +4458,6 @@
     <w:lsdException w:name="HTML Sample" w:semiHidden="1" w:unhideWhenUsed="1"/>
     <w:lsdException w:name="HTML Typewriter" w:semiHidden="1" w:unhideWhenUsed="1"/>
     <w:lsdException w:name="HTML Variable" w:semiHidden="1" w:unhideWhenUsed="1"/>
-    <w:lsdException w:name="Normal Table" w:semiHidden="1" w:unhideWhenUsed="1"/>
     <w:lsdException w:name="annotation subject" w:semiHidden="1" w:unhideWhenUsed="1"/>
     <w:lsdException w:name="No List" w:semiHidden="1" w:unhideWhenUsed="1"/>
     <w:lsdException w:name="Outline List 1" w:semiHidden="1" w:unhideWhenUsed="1"/>
@@ -4475,10 +4504,8 @@
     <w:lsdException w:name="Table Subtle 2" w:semiHidden="1" w:unhideWhenUsed="1"/>
     <w:lsdException w:name="Table Web 1" w:semiHidden="1" w:unhideWhenUsed="1"/>
     <w:lsdException w:name="Table Web 2" w:semiHidden="1" w:unhideWhenUsed="1"/>
-    <w:lsdException w:name="Table Web 3" w:semiHidden="1" w:unhideWhenUsed="1"/>
     <w:lsdException w:name="Balloon Text" w:semiHidden="1" w:unhideWhenUsed="1"/>
     <w:lsdException w:name="Table Grid" w:uiPriority="39"/>
-    <w:lsdException w:name="Table Theme" w:semiHidden="1" w:unhideWhenUsed="1"/>
     <w:lsdException w:name="Placeholder Text" w:semiHidden="1"/>
     <w:lsdException w:name="No Spacing" w:uiPriority="1" w:qFormat="1"/>
     <w:lsdException w:name="Light Shading" w:uiPriority="60"/>
@@ -4697,6 +4724,7 @@
     <w:lsdException w:name="Mention" w:semiHidden="1" w:unhideWhenUsed="1"/>
     <w:lsdException w:name="Smart Hyperlink" w:semiHidden="1" w:unhideWhenUsed="1"/>
     <w:lsdException w:name="Hashtag" w:semiHidden="1" w:unhideWhenUsed="1"/>
+    <w:lsdException w:name="Unresolved Mention" w:semiHidden="1" w:unhideWhenUsed="1"/>
   </w:latentStyles>
   <w:style w:type="paragraph" w:default="1" w:styleId="Normal">
     <w:name w:val="Normal"/>

</xml_diff>